<commit_message>
Add income parsing for marks, add tests for bold, italic
</commit_message>
<xml_diff>
--- a/packages/super-editor/src/tests/fixtures/sample/sample.docx
+++ b/packages/super-editor/src/tests/fixtures/sample/sample.docx
@@ -30,7 +30,28 @@
     <w:p/>
     <w:p>
       <w:r>
-        <w:t>Here is a new paragraph.</w:t>
+        <w:t xml:space="preserve">Here is a </w:t>
+      </w:r>
+      <w:r>
+        <w:rPr>
+          <w:u w:val="single"/>
+        </w:rPr>
+        <w:t>new</w:t>
+      </w:r>
+      <w:r>
+        <w:t xml:space="preserve"> </w:t>
+      </w:r>
+      <w:r>
+        <w:rPr>
+          <w:b/>
+          <w:bCs/>
+          <w:i/>
+          <w:iCs/>
+        </w:rPr>
+        <w:t>paragraph</w:t>
+      </w:r>
+      <w:r>
+        <w:t>.</w:t>
       </w:r>
     </w:p>
     <w:sectPr>

</xml_diff>